<commit_message>
Ajout partie Service et QOS accès radio
Ajout partie Service et QOS accès radio
point de vue Opérateur Client Mixte
</commit_message>
<xml_diff>
--- a/Memoire.docx
+++ b/Memoire.docx
@@ -11,6 +11,7 @@
           <w:docPartUnique/>
         </w:docPartObj>
       </w:sdtPr>
+      <w:sdtEndPr/>
       <w:sdtContent>
         <w:p/>
         <w:p>
@@ -117,6 +118,7 @@
                                     <w:dataBinding w:prefixMappings="xmlns:ns0='http://purl.org/dc/elements/1.1/' xmlns:ns1='http://schemas.openxmlformats.org/package/2006/metadata/core-properties' " w:xpath="/ns1:coreProperties[1]/ns0:title[1]" w:storeItemID="{6C3C8BC8-F283-45AE-878A-BAB7291924A1}"/>
                                     <w:text/>
                                   </w:sdtPr>
+                                  <w:sdtEndPr/>
                                   <w:sdtContent>
                                     <w:r>
                                       <w:rPr>
@@ -144,6 +146,7 @@
                                   <w:dataBinding w:prefixMappings="xmlns:ns0='http://purl.org/dc/elements/1.1/' xmlns:ns1='http://schemas.openxmlformats.org/package/2006/metadata/core-properties' " w:xpath="/ns1:coreProperties[1]/ns0:subject[1]" w:storeItemID="{6C3C8BC8-F283-45AE-878A-BAB7291924A1}"/>
                                   <w:text/>
                                 </w:sdtPr>
+                                <w:sdtEndPr/>
                                 <w:sdtContent>
                                   <w:p>
                                     <w:pPr>
@@ -182,6 +185,7 @@
                                   <w:dataBinding w:prefixMappings="xmlns:ns0='http://purl.org/dc/elements/1.1/' xmlns:ns1='http://schemas.openxmlformats.org/package/2006/metadata/core-properties' " w:xpath="/ns1:coreProperties[1]/ns0:creator[1]" w:storeItemID="{6C3C8BC8-F283-45AE-878A-BAB7291924A1}"/>
                                   <w:text/>
                                 </w:sdtPr>
+                                <w:sdtEndPr/>
                                 <w:sdtContent>
                                   <w:p>
                                     <w:pPr>
@@ -258,6 +262,7 @@
                               <w:dataBinding w:prefixMappings="xmlns:ns0='http://purl.org/dc/elements/1.1/' xmlns:ns1='http://schemas.openxmlformats.org/package/2006/metadata/core-properties' " w:xpath="/ns1:coreProperties[1]/ns0:title[1]" w:storeItemID="{6C3C8BC8-F283-45AE-878A-BAB7291924A1}"/>
                               <w:text/>
                             </w:sdtPr>
+                            <w:sdtEndPr/>
                             <w:sdtContent>
                               <w:r>
                                 <w:rPr>
@@ -285,6 +290,7 @@
                             <w:dataBinding w:prefixMappings="xmlns:ns0='http://purl.org/dc/elements/1.1/' xmlns:ns1='http://schemas.openxmlformats.org/package/2006/metadata/core-properties' " w:xpath="/ns1:coreProperties[1]/ns0:subject[1]" w:storeItemID="{6C3C8BC8-F283-45AE-878A-BAB7291924A1}"/>
                             <w:text/>
                           </w:sdtPr>
+                          <w:sdtEndPr/>
                           <w:sdtContent>
                             <w:p>
                               <w:pPr>
@@ -323,6 +329,7 @@
                             <w:dataBinding w:prefixMappings="xmlns:ns0='http://purl.org/dc/elements/1.1/' xmlns:ns1='http://schemas.openxmlformats.org/package/2006/metadata/core-properties' " w:xpath="/ns1:coreProperties[1]/ns0:creator[1]" w:storeItemID="{6C3C8BC8-F283-45AE-878A-BAB7291924A1}"/>
                             <w:text/>
                           </w:sdtPr>
+                          <w:sdtEndPr/>
                           <w:sdtContent>
                             <w:p>
                               <w:pPr>
@@ -441,6 +448,7 @@
                                     <w:calendar w:val="gregorian"/>
                                   </w:date>
                                 </w:sdtPr>
+                                <w:sdtEndPr/>
                                 <w:sdtContent>
                                   <w:p>
                                     <w:pPr>
@@ -509,6 +517,7 @@
                               <w:calendar w:val="gregorian"/>
                             </w:date>
                           </w:sdtPr>
+                          <w:sdtEndPr/>
                           <w:sdtContent>
                             <w:p>
                               <w:pPr>
@@ -547,20 +556,19 @@
     </w:sdt>
     <w:sdt>
       <w:sdtPr>
+        <w:rPr>
+          <w:rFonts w:ascii="HelveticaNeueLT Com 45 Lt" w:eastAsiaTheme="minorHAnsi" w:hAnsi="HelveticaNeueLT Com 45 Lt" w:cstheme="minorBidi"/>
+          <w:color w:val="auto"/>
+          <w:sz w:val="24"/>
+          <w:szCs w:val="24"/>
+        </w:rPr>
         <w:id w:val="805830759"/>
         <w:docPartObj>
           <w:docPartGallery w:val="Table of Contents"/>
           <w:docPartUnique/>
         </w:docPartObj>
       </w:sdtPr>
-      <w:sdtEndPr>
-        <w:rPr>
-          <w:rFonts w:ascii="HelveticaNeueLT Com 45 Lt" w:eastAsiaTheme="minorHAnsi" w:hAnsi="HelveticaNeueLT Com 45 Lt" w:cstheme="minorBidi"/>
-          <w:color w:val="auto"/>
-          <w:sz w:val="24"/>
-          <w:szCs w:val="24"/>
-        </w:rPr>
-      </w:sdtEndPr>
+      <w:sdtEndPr/>
       <w:sdtContent>
         <w:p>
           <w:pPr>
@@ -574,8 +582,15 @@
         <w:p>
           <w:pPr>
             <w:pStyle w:val="TM1"/>
+            <w:tabs>
+              <w:tab w:val="left" w:pos="440"/>
+              <w:tab w:val="right" w:leader="dot" w:pos="9062"/>
+            </w:tabs>
             <w:rPr>
+              <w:rFonts w:asciiTheme="minorHAnsi" w:eastAsiaTheme="minorEastAsia" w:hAnsiTheme="minorHAnsi"/>
               <w:noProof/>
+              <w:sz w:val="22"/>
+              <w:szCs w:val="22"/>
             </w:rPr>
           </w:pPr>
           <w:r>
@@ -587,7 +602,7 @@
           <w:r>
             <w:fldChar w:fldCharType="separate"/>
           </w:r>
-          <w:hyperlink w:anchor="_Toc423883760" w:history="1">
+          <w:hyperlink w:anchor="_Toc424321626" w:history="1">
             <w:r>
               <w:rPr>
                 <w:rStyle w:val="Lienhypertexte"/>
@@ -606,7 +621,10 @@
             </w:r>
             <w:r>
               <w:rPr>
-                <w:noProof/>
+                <w:rFonts w:asciiTheme="minorHAnsi" w:eastAsiaTheme="minorEastAsia" w:hAnsiTheme="minorHAnsi"/>
+                <w:noProof/>
+                <w:sz w:val="22"/>
+                <w:szCs w:val="22"/>
               </w:rPr>
               <w:tab/>
             </w:r>
@@ -636,7 +654,7 @@
                 <w:noProof/>
                 <w:webHidden/>
               </w:rPr>
-              <w:instrText xml:space="preserve"> PAGEREF _Toc423883760 \h </w:instrText>
+              <w:instrText xml:space="preserve"> PAGEREF _Toc424321626 \h </w:instrText>
             </w:r>
             <w:r>
               <w:rPr>
@@ -670,11 +688,18 @@
         <w:p>
           <w:pPr>
             <w:pStyle w:val="TM1"/>
+            <w:tabs>
+              <w:tab w:val="left" w:pos="440"/>
+              <w:tab w:val="right" w:leader="dot" w:pos="9062"/>
+            </w:tabs>
             <w:rPr>
+              <w:rFonts w:asciiTheme="minorHAnsi" w:eastAsiaTheme="minorEastAsia" w:hAnsiTheme="minorHAnsi"/>
               <w:noProof/>
+              <w:sz w:val="22"/>
+              <w:szCs w:val="22"/>
             </w:rPr>
           </w:pPr>
-          <w:hyperlink w:anchor="_Toc423883761" w:history="1">
+          <w:hyperlink w:anchor="_Toc424321627" w:history="1">
             <w:r>
               <w:rPr>
                 <w:rStyle w:val="Lienhypertexte"/>
@@ -693,7 +718,10 @@
             </w:r>
             <w:r>
               <w:rPr>
-                <w:noProof/>
+                <w:rFonts w:asciiTheme="minorHAnsi" w:eastAsiaTheme="minorEastAsia" w:hAnsiTheme="minorHAnsi"/>
+                <w:noProof/>
+                <w:sz w:val="22"/>
+                <w:szCs w:val="22"/>
               </w:rPr>
               <w:tab/>
             </w:r>
@@ -723,7 +751,7 @@
                 <w:noProof/>
                 <w:webHidden/>
               </w:rPr>
-              <w:instrText xml:space="preserve"> PAGEREF _Toc423883761 \h </w:instrText>
+              <w:instrText xml:space="preserve"> PAGEREF _Toc424321627 \h </w:instrText>
             </w:r>
             <w:r>
               <w:rPr>
@@ -757,11 +785,18 @@
         <w:p>
           <w:pPr>
             <w:pStyle w:val="TM2"/>
+            <w:tabs>
+              <w:tab w:val="left" w:pos="880"/>
+              <w:tab w:val="right" w:leader="dot" w:pos="9062"/>
+            </w:tabs>
             <w:rPr>
+              <w:rFonts w:asciiTheme="minorHAnsi" w:eastAsiaTheme="minorEastAsia" w:hAnsiTheme="minorHAnsi"/>
               <w:noProof/>
+              <w:sz w:val="22"/>
+              <w:szCs w:val="22"/>
             </w:rPr>
           </w:pPr>
-          <w:hyperlink w:anchor="_Toc423883762" w:history="1">
+          <w:hyperlink w:anchor="_Toc424321628" w:history="1">
             <w:r>
               <w:rPr>
                 <w:rStyle w:val="Lienhypertexte"/>
@@ -777,7 +812,10 @@
             </w:r>
             <w:r>
               <w:rPr>
-                <w:noProof/>
+                <w:rFonts w:asciiTheme="minorHAnsi" w:eastAsiaTheme="minorEastAsia" w:hAnsiTheme="minorHAnsi"/>
+                <w:noProof/>
+                <w:sz w:val="22"/>
+                <w:szCs w:val="22"/>
               </w:rPr>
               <w:tab/>
             </w:r>
@@ -807,7 +845,7 @@
                 <w:noProof/>
                 <w:webHidden/>
               </w:rPr>
-              <w:instrText xml:space="preserve"> PAGEREF _Toc423883762 \h </w:instrText>
+              <w:instrText xml:space="preserve"> PAGEREF _Toc424321628 \h </w:instrText>
             </w:r>
             <w:r>
               <w:rPr>
@@ -841,11 +879,18 @@
         <w:p>
           <w:pPr>
             <w:pStyle w:val="TM2"/>
+            <w:tabs>
+              <w:tab w:val="left" w:pos="880"/>
+              <w:tab w:val="right" w:leader="dot" w:pos="9062"/>
+            </w:tabs>
             <w:rPr>
+              <w:rFonts w:asciiTheme="minorHAnsi" w:eastAsiaTheme="minorEastAsia" w:hAnsiTheme="minorHAnsi"/>
               <w:noProof/>
+              <w:sz w:val="22"/>
+              <w:szCs w:val="22"/>
             </w:rPr>
           </w:pPr>
-          <w:hyperlink w:anchor="_Toc423883763" w:history="1">
+          <w:hyperlink w:anchor="_Toc424321629" w:history="1">
             <w:r>
               <w:rPr>
                 <w:rStyle w:val="Lienhypertexte"/>
@@ -861,7 +906,10 @@
             </w:r>
             <w:r>
               <w:rPr>
-                <w:noProof/>
+                <w:rFonts w:asciiTheme="minorHAnsi" w:eastAsiaTheme="minorEastAsia" w:hAnsiTheme="minorHAnsi"/>
+                <w:noProof/>
+                <w:sz w:val="22"/>
+                <w:szCs w:val="22"/>
               </w:rPr>
               <w:tab/>
             </w:r>
@@ -891,7 +939,7 @@
                 <w:noProof/>
                 <w:webHidden/>
               </w:rPr>
-              <w:instrText xml:space="preserve"> PAGEREF _Toc423883763 \h </w:instrText>
+              <w:instrText xml:space="preserve"> PAGEREF _Toc424321629 \h </w:instrText>
             </w:r>
             <w:r>
               <w:rPr>
@@ -925,11 +973,18 @@
         <w:p>
           <w:pPr>
             <w:pStyle w:val="TM2"/>
+            <w:tabs>
+              <w:tab w:val="left" w:pos="880"/>
+              <w:tab w:val="right" w:leader="dot" w:pos="9062"/>
+            </w:tabs>
             <w:rPr>
+              <w:rFonts w:asciiTheme="minorHAnsi" w:eastAsiaTheme="minorEastAsia" w:hAnsiTheme="minorHAnsi"/>
               <w:noProof/>
+              <w:sz w:val="22"/>
+              <w:szCs w:val="22"/>
             </w:rPr>
           </w:pPr>
-          <w:hyperlink w:anchor="_Toc423883764" w:history="1">
+          <w:hyperlink w:anchor="_Toc424321630" w:history="1">
             <w:r>
               <w:rPr>
                 <w:rStyle w:val="Lienhypertexte"/>
@@ -945,7 +1000,10 @@
             </w:r>
             <w:r>
               <w:rPr>
-                <w:noProof/>
+                <w:rFonts w:asciiTheme="minorHAnsi" w:eastAsiaTheme="minorEastAsia" w:hAnsiTheme="minorHAnsi"/>
+                <w:noProof/>
+                <w:sz w:val="22"/>
+                <w:szCs w:val="22"/>
               </w:rPr>
               <w:tab/>
             </w:r>
@@ -975,91 +1033,7 @@
                 <w:noProof/>
                 <w:webHidden/>
               </w:rPr>
-              <w:instrText xml:space="preserve"> PAGEREF _Toc423883764 \h </w:instrText>
-            </w:r>
-            <w:r>
-              <w:rPr>
-                <w:noProof/>
-                <w:webHidden/>
-              </w:rPr>
-            </w:r>
-            <w:r>
-              <w:rPr>
-                <w:noProof/>
-                <w:webHidden/>
-              </w:rPr>
-              <w:fldChar w:fldCharType="separate"/>
-            </w:r>
-            <w:r>
-              <w:rPr>
-                <w:noProof/>
-                <w:webHidden/>
-              </w:rPr>
-              <w:t>5</w:t>
-            </w:r>
-            <w:r>
-              <w:rPr>
-                <w:noProof/>
-                <w:webHidden/>
-              </w:rPr>
-              <w:fldChar w:fldCharType="end"/>
-            </w:r>
-          </w:hyperlink>
-        </w:p>
-        <w:p>
-          <w:pPr>
-            <w:pStyle w:val="TM2"/>
-            <w:rPr>
-              <w:noProof/>
-            </w:rPr>
-          </w:pPr>
-          <w:hyperlink w:anchor="_Toc423883765" w:history="1">
-            <w:r>
-              <w:rPr>
-                <w:rStyle w:val="Lienhypertexte"/>
-                <w:noProof/>
-                <w14:scene3d>
-                  <w14:camera w14:prst="orthographicFront"/>
-                  <w14:lightRig w14:rig="threePt" w14:dir="t">
-                    <w14:rot w14:lat="0" w14:lon="0" w14:rev="0"/>
-                  </w14:lightRig>
-                </w14:scene3d>
-              </w:rPr>
-              <w:t>2.4.</w:t>
-            </w:r>
-            <w:r>
-              <w:rPr>
-                <w:noProof/>
-              </w:rPr>
-              <w:tab/>
-            </w:r>
-            <w:r>
-              <w:rPr>
-                <w:rStyle w:val="Lienhypertexte"/>
-                <w:noProof/>
-              </w:rPr>
-              <w:t>L’Unité de Pilotage Réseaux Sud-Ouest</w:t>
-            </w:r>
-            <w:r>
-              <w:rPr>
-                <w:noProof/>
-                <w:webHidden/>
-              </w:rPr>
-              <w:tab/>
-            </w:r>
-            <w:r>
-              <w:rPr>
-                <w:noProof/>
-                <w:webHidden/>
-              </w:rPr>
-              <w:fldChar w:fldCharType="begin"/>
-            </w:r>
-            <w:r>
-              <w:rPr>
-                <w:noProof/>
-                <w:webHidden/>
-              </w:rPr>
-              <w:instrText xml:space="preserve"> PAGEREF _Toc423883765 \h </w:instrText>
+              <w:instrText xml:space="preserve"> PAGEREF _Toc424321630 \h </w:instrText>
             </w:r>
             <w:r>
               <w:rPr>
@@ -1093,11 +1067,18 @@
         <w:p>
           <w:pPr>
             <w:pStyle w:val="TM1"/>
+            <w:tabs>
+              <w:tab w:val="left" w:pos="440"/>
+              <w:tab w:val="right" w:leader="dot" w:pos="9062"/>
+            </w:tabs>
             <w:rPr>
+              <w:rFonts w:asciiTheme="minorHAnsi" w:eastAsiaTheme="minorEastAsia" w:hAnsiTheme="minorHAnsi"/>
               <w:noProof/>
+              <w:sz w:val="22"/>
+              <w:szCs w:val="22"/>
             </w:rPr>
           </w:pPr>
-          <w:hyperlink w:anchor="_Toc423883766" w:history="1">
+          <w:hyperlink w:anchor="_Toc424321631" w:history="1">
             <w:r>
               <w:rPr>
                 <w:rStyle w:val="Lienhypertexte"/>
@@ -1116,7 +1097,10 @@
             </w:r>
             <w:r>
               <w:rPr>
-                <w:noProof/>
+                <w:rFonts w:asciiTheme="minorHAnsi" w:eastAsiaTheme="minorEastAsia" w:hAnsiTheme="minorHAnsi"/>
+                <w:noProof/>
+                <w:sz w:val="22"/>
+                <w:szCs w:val="22"/>
               </w:rPr>
               <w:tab/>
             </w:r>
@@ -1146,7 +1130,7 @@
                 <w:noProof/>
                 <w:webHidden/>
               </w:rPr>
-              <w:instrText xml:space="preserve"> PAGEREF _Toc423883766 \h </w:instrText>
+              <w:instrText xml:space="preserve"> PAGEREF _Toc424321631 \h </w:instrText>
             </w:r>
             <w:r>
               <w:rPr>
@@ -1180,11 +1164,18 @@
         <w:p>
           <w:pPr>
             <w:pStyle w:val="TM2"/>
+            <w:tabs>
+              <w:tab w:val="left" w:pos="880"/>
+              <w:tab w:val="right" w:leader="dot" w:pos="9062"/>
+            </w:tabs>
             <w:rPr>
+              <w:rFonts w:asciiTheme="minorHAnsi" w:eastAsiaTheme="minorEastAsia" w:hAnsiTheme="minorHAnsi"/>
               <w:noProof/>
+              <w:sz w:val="22"/>
+              <w:szCs w:val="22"/>
             </w:rPr>
           </w:pPr>
-          <w:hyperlink w:anchor="_Toc423883767" w:history="1">
+          <w:hyperlink w:anchor="_Toc424321632" w:history="1">
             <w:r>
               <w:rPr>
                 <w:rStyle w:val="Lienhypertexte"/>
@@ -1200,7 +1191,10 @@
             </w:r>
             <w:r>
               <w:rPr>
-                <w:noProof/>
+                <w:rFonts w:asciiTheme="minorHAnsi" w:eastAsiaTheme="minorEastAsia" w:hAnsiTheme="minorHAnsi"/>
+                <w:noProof/>
+                <w:sz w:val="22"/>
+                <w:szCs w:val="22"/>
               </w:rPr>
               <w:tab/>
             </w:r>
@@ -1209,7 +1203,7 @@
                 <w:rStyle w:val="Lienhypertexte"/>
                 <w:noProof/>
               </w:rPr>
-              <w:t>Environnement professionnel de l’apprentissage</w:t>
+              <w:t>Le déroulement du contrat d’apprentissage</w:t>
             </w:r>
             <w:r>
               <w:rPr>
@@ -1230,7 +1224,7 @@
                 <w:noProof/>
                 <w:webHidden/>
               </w:rPr>
-              <w:instrText xml:space="preserve"> PAGEREF _Toc423883767 \h </w:instrText>
+              <w:instrText xml:space="preserve"> PAGEREF _Toc424321632 \h </w:instrText>
             </w:r>
             <w:r>
               <w:rPr>
@@ -1264,17 +1258,38 @@
         <w:p>
           <w:pPr>
             <w:pStyle w:val="TM3"/>
+            <w:tabs>
+              <w:tab w:val="right" w:leader="dot" w:pos="9062"/>
+            </w:tabs>
             <w:rPr>
+              <w:rFonts w:asciiTheme="minorHAnsi" w:eastAsiaTheme="minorEastAsia" w:hAnsiTheme="minorHAnsi"/>
               <w:noProof/>
+              <w:sz w:val="22"/>
+              <w:szCs w:val="22"/>
             </w:rPr>
           </w:pPr>
-          <w:hyperlink w:anchor="_Toc423883768" w:history="1">
+          <w:hyperlink w:anchor="_Toc424321633" w:history="1">
             <w:r>
               <w:rPr>
                 <w:rStyle w:val="Lienhypertexte"/>
                 <w:noProof/>
               </w:rPr>
-              <w:t>Environnement général :</w:t>
+              <w:t>Retour sur la 1</w:t>
+            </w:r>
+            <w:r>
+              <w:rPr>
+                <w:rStyle w:val="Lienhypertexte"/>
+                <w:noProof/>
+                <w:vertAlign w:val="superscript"/>
+              </w:rPr>
+              <w:t>ère</w:t>
+            </w:r>
+            <w:r>
+              <w:rPr>
+                <w:rStyle w:val="Lienhypertexte"/>
+                <w:noProof/>
+              </w:rPr>
+              <w:t xml:space="preserve"> année d’apprentissage</w:t>
             </w:r>
             <w:r>
               <w:rPr>
@@ -1295,7 +1310,7 @@
                 <w:noProof/>
                 <w:webHidden/>
               </w:rPr>
-              <w:instrText xml:space="preserve"> PAGEREF _Toc423883768 \h </w:instrText>
+              <w:instrText xml:space="preserve"> PAGEREF _Toc424321633 \h </w:instrText>
             </w:r>
             <w:r>
               <w:rPr>
@@ -1316,6 +1331,100 @@
                 <w:webHidden/>
               </w:rPr>
               <w:t>6</w:t>
+            </w:r>
+            <w:r>
+              <w:rPr>
+                <w:noProof/>
+                <w:webHidden/>
+              </w:rPr>
+              <w:fldChar w:fldCharType="end"/>
+            </w:r>
+          </w:hyperlink>
+        </w:p>
+        <w:p>
+          <w:pPr>
+            <w:pStyle w:val="TM2"/>
+            <w:tabs>
+              <w:tab w:val="left" w:pos="880"/>
+              <w:tab w:val="right" w:leader="dot" w:pos="9062"/>
+            </w:tabs>
+            <w:rPr>
+              <w:rFonts w:asciiTheme="minorHAnsi" w:eastAsiaTheme="minorEastAsia" w:hAnsiTheme="minorHAnsi"/>
+              <w:noProof/>
+              <w:sz w:val="22"/>
+              <w:szCs w:val="22"/>
+            </w:rPr>
+          </w:pPr>
+          <w:hyperlink w:anchor="_Toc424321634" w:history="1">
+            <w:r>
+              <w:rPr>
+                <w:rStyle w:val="Lienhypertexte"/>
+                <w:noProof/>
+                <w14:scene3d>
+                  <w14:camera w14:prst="orthographicFront"/>
+                  <w14:lightRig w14:rig="threePt" w14:dir="t">
+                    <w14:rot w14:lat="0" w14:lon="0" w14:rev="0"/>
+                  </w14:lightRig>
+                </w14:scene3d>
+              </w:rPr>
+              <w:t>3.2.</w:t>
+            </w:r>
+            <w:r>
+              <w:rPr>
+                <w:rFonts w:asciiTheme="minorHAnsi" w:eastAsiaTheme="minorEastAsia" w:hAnsiTheme="minorHAnsi"/>
+                <w:noProof/>
+                <w:sz w:val="22"/>
+                <w:szCs w:val="22"/>
+              </w:rPr>
+              <w:tab/>
+            </w:r>
+            <w:r>
+              <w:rPr>
+                <w:rStyle w:val="Lienhypertexte"/>
+                <w:noProof/>
+              </w:rPr>
+              <w:t>Environnement professionnel de l’apprentissage</w:t>
+            </w:r>
+            <w:r>
+              <w:rPr>
+                <w:noProof/>
+                <w:webHidden/>
+              </w:rPr>
+              <w:tab/>
+            </w:r>
+            <w:r>
+              <w:rPr>
+                <w:noProof/>
+                <w:webHidden/>
+              </w:rPr>
+              <w:fldChar w:fldCharType="begin"/>
+            </w:r>
+            <w:r>
+              <w:rPr>
+                <w:noProof/>
+                <w:webHidden/>
+              </w:rPr>
+              <w:instrText xml:space="preserve"> PAGEREF _Toc424321634 \h </w:instrText>
+            </w:r>
+            <w:r>
+              <w:rPr>
+                <w:noProof/>
+                <w:webHidden/>
+              </w:rPr>
+            </w:r>
+            <w:r>
+              <w:rPr>
+                <w:noProof/>
+                <w:webHidden/>
+              </w:rPr>
+              <w:fldChar w:fldCharType="separate"/>
+            </w:r>
+            <w:r>
+              <w:rPr>
+                <w:noProof/>
+                <w:webHidden/>
+              </w:rPr>
+              <w:t>7</w:t>
             </w:r>
             <w:r>
               <w:rPr>
@@ -1329,16 +1438,93 @@
         <w:p>
           <w:pPr>
             <w:pStyle w:val="TM3"/>
+            <w:tabs>
+              <w:tab w:val="right" w:leader="dot" w:pos="9062"/>
+            </w:tabs>
             <w:rPr>
+              <w:rFonts w:asciiTheme="minorHAnsi" w:eastAsiaTheme="minorEastAsia" w:hAnsiTheme="minorHAnsi"/>
               <w:noProof/>
+              <w:sz w:val="22"/>
+              <w:szCs w:val="22"/>
             </w:rPr>
           </w:pPr>
-          <w:hyperlink w:anchor="_Toc423883769" w:history="1">
+          <w:hyperlink w:anchor="_Toc424321635" w:history="1">
             <w:r>
               <w:rPr>
                 <w:rStyle w:val="Lienhypertexte"/>
                 <w:noProof/>
               </w:rPr>
+              <w:t>Environnement général :</w:t>
+            </w:r>
+            <w:r>
+              <w:rPr>
+                <w:noProof/>
+                <w:webHidden/>
+              </w:rPr>
+              <w:tab/>
+            </w:r>
+            <w:r>
+              <w:rPr>
+                <w:noProof/>
+                <w:webHidden/>
+              </w:rPr>
+              <w:fldChar w:fldCharType="begin"/>
+            </w:r>
+            <w:r>
+              <w:rPr>
+                <w:noProof/>
+                <w:webHidden/>
+              </w:rPr>
+              <w:instrText xml:space="preserve"> PAGEREF _Toc424321635 \h </w:instrText>
+            </w:r>
+            <w:r>
+              <w:rPr>
+                <w:noProof/>
+                <w:webHidden/>
+              </w:rPr>
+            </w:r>
+            <w:r>
+              <w:rPr>
+                <w:noProof/>
+                <w:webHidden/>
+              </w:rPr>
+              <w:fldChar w:fldCharType="separate"/>
+            </w:r>
+            <w:r>
+              <w:rPr>
+                <w:noProof/>
+                <w:webHidden/>
+              </w:rPr>
+              <w:t>7</w:t>
+            </w:r>
+            <w:r>
+              <w:rPr>
+                <w:noProof/>
+                <w:webHidden/>
+              </w:rPr>
+              <w:fldChar w:fldCharType="end"/>
+            </w:r>
+          </w:hyperlink>
+        </w:p>
+        <w:p>
+          <w:pPr>
+            <w:pStyle w:val="TM3"/>
+            <w:tabs>
+              <w:tab w:val="right" w:leader="dot" w:pos="9062"/>
+            </w:tabs>
+            <w:rPr>
+              <w:rFonts w:asciiTheme="minorHAnsi" w:eastAsiaTheme="minorEastAsia" w:hAnsiTheme="minorHAnsi"/>
+              <w:noProof/>
+              <w:sz w:val="22"/>
+              <w:szCs w:val="22"/>
+            </w:rPr>
+          </w:pPr>
+          <w:hyperlink w:anchor="_Toc424321636" w:history="1">
+            <w:r>
+              <w:rPr>
+                <w:rStyle w:val="Lienhypertexte"/>
+                <w:noProof/>
+              </w:rPr>
               <w:t>Vers un en environnement plus particulier :</w:t>
             </w:r>
             <w:r>
@@ -1360,7 +1546,7 @@
                 <w:noProof/>
                 <w:webHidden/>
               </w:rPr>
-              <w:instrText xml:space="preserve"> PAGEREF _Toc423883769 \h </w:instrText>
+              <w:instrText xml:space="preserve"> PAGEREF _Toc424321636 \h </w:instrText>
             </w:r>
             <w:r>
               <w:rPr>
@@ -1380,7 +1566,1308 @@
                 <w:noProof/>
                 <w:webHidden/>
               </w:rPr>
-              <w:t>6</w:t>
+              <w:t>7</w:t>
+            </w:r>
+            <w:r>
+              <w:rPr>
+                <w:noProof/>
+                <w:webHidden/>
+              </w:rPr>
+              <w:fldChar w:fldCharType="end"/>
+            </w:r>
+          </w:hyperlink>
+        </w:p>
+        <w:p>
+          <w:pPr>
+            <w:pStyle w:val="TM2"/>
+            <w:tabs>
+              <w:tab w:val="left" w:pos="880"/>
+              <w:tab w:val="right" w:leader="dot" w:pos="9062"/>
+            </w:tabs>
+            <w:rPr>
+              <w:rFonts w:asciiTheme="minorHAnsi" w:eastAsiaTheme="minorEastAsia" w:hAnsiTheme="minorHAnsi"/>
+              <w:noProof/>
+              <w:sz w:val="22"/>
+              <w:szCs w:val="22"/>
+            </w:rPr>
+          </w:pPr>
+          <w:hyperlink w:anchor="_Toc424321637" w:history="1">
+            <w:r>
+              <w:rPr>
+                <w:rStyle w:val="Lienhypertexte"/>
+                <w:noProof/>
+                <w14:scene3d>
+                  <w14:camera w14:prst="orthographicFront"/>
+                  <w14:lightRig w14:rig="threePt" w14:dir="t">
+                    <w14:rot w14:lat="0" w14:lon="0" w14:rev="0"/>
+                  </w14:lightRig>
+                </w14:scene3d>
+              </w:rPr>
+              <w:t>3.3.</w:t>
+            </w:r>
+            <w:r>
+              <w:rPr>
+                <w:rFonts w:asciiTheme="minorHAnsi" w:eastAsiaTheme="minorEastAsia" w:hAnsiTheme="minorHAnsi"/>
+                <w:noProof/>
+                <w:sz w:val="22"/>
+                <w:szCs w:val="22"/>
+              </w:rPr>
+              <w:tab/>
+            </w:r>
+            <w:r>
+              <w:rPr>
+                <w:rStyle w:val="Lienhypertexte"/>
+                <w:noProof/>
+              </w:rPr>
+              <w:t>L’Unité de Pilotage Réseaux Sud-Ouest</w:t>
+            </w:r>
+            <w:r>
+              <w:rPr>
+                <w:noProof/>
+                <w:webHidden/>
+              </w:rPr>
+              <w:tab/>
+            </w:r>
+            <w:r>
+              <w:rPr>
+                <w:noProof/>
+                <w:webHidden/>
+              </w:rPr>
+              <w:fldChar w:fldCharType="begin"/>
+            </w:r>
+            <w:r>
+              <w:rPr>
+                <w:noProof/>
+                <w:webHidden/>
+              </w:rPr>
+              <w:instrText xml:space="preserve"> PAGEREF _Toc424321637 \h </w:instrText>
+            </w:r>
+            <w:r>
+              <w:rPr>
+                <w:noProof/>
+                <w:webHidden/>
+              </w:rPr>
+            </w:r>
+            <w:r>
+              <w:rPr>
+                <w:noProof/>
+                <w:webHidden/>
+              </w:rPr>
+              <w:fldChar w:fldCharType="separate"/>
+            </w:r>
+            <w:r>
+              <w:rPr>
+                <w:noProof/>
+                <w:webHidden/>
+              </w:rPr>
+              <w:t>8</w:t>
+            </w:r>
+            <w:r>
+              <w:rPr>
+                <w:noProof/>
+                <w:webHidden/>
+              </w:rPr>
+              <w:fldChar w:fldCharType="end"/>
+            </w:r>
+          </w:hyperlink>
+        </w:p>
+        <w:p>
+          <w:pPr>
+            <w:pStyle w:val="TM2"/>
+            <w:tabs>
+              <w:tab w:val="left" w:pos="880"/>
+              <w:tab w:val="right" w:leader="dot" w:pos="9062"/>
+            </w:tabs>
+            <w:rPr>
+              <w:rFonts w:asciiTheme="minorHAnsi" w:eastAsiaTheme="minorEastAsia" w:hAnsiTheme="minorHAnsi"/>
+              <w:noProof/>
+              <w:sz w:val="22"/>
+              <w:szCs w:val="22"/>
+            </w:rPr>
+          </w:pPr>
+          <w:hyperlink w:anchor="_Toc424321638" w:history="1">
+            <w:r>
+              <w:rPr>
+                <w:rStyle w:val="Lienhypertexte"/>
+                <w:noProof/>
+                <w14:scene3d>
+                  <w14:camera w14:prst="orthographicFront"/>
+                  <w14:lightRig w14:rig="threePt" w14:dir="t">
+                    <w14:rot w14:lat="0" w14:lon="0" w14:rev="0"/>
+                  </w14:lightRig>
+                </w14:scene3d>
+              </w:rPr>
+              <w:t>3.4.</w:t>
+            </w:r>
+            <w:r>
+              <w:rPr>
+                <w:rFonts w:asciiTheme="minorHAnsi" w:eastAsiaTheme="minorEastAsia" w:hAnsiTheme="minorHAnsi"/>
+                <w:noProof/>
+                <w:sz w:val="22"/>
+                <w:szCs w:val="22"/>
+              </w:rPr>
+              <w:tab/>
+            </w:r>
+            <w:r>
+              <w:rPr>
+                <w:rStyle w:val="Lienhypertexte"/>
+                <w:noProof/>
+              </w:rPr>
+              <w:t>Le service Détection, Analyse &amp; Orientation (DAO)</w:t>
+            </w:r>
+            <w:r>
+              <w:rPr>
+                <w:noProof/>
+                <w:webHidden/>
+              </w:rPr>
+              <w:tab/>
+            </w:r>
+            <w:r>
+              <w:rPr>
+                <w:noProof/>
+                <w:webHidden/>
+              </w:rPr>
+              <w:fldChar w:fldCharType="begin"/>
+            </w:r>
+            <w:r>
+              <w:rPr>
+                <w:noProof/>
+                <w:webHidden/>
+              </w:rPr>
+              <w:instrText xml:space="preserve"> PAGEREF _Toc424321638 \h </w:instrText>
+            </w:r>
+            <w:r>
+              <w:rPr>
+                <w:noProof/>
+                <w:webHidden/>
+              </w:rPr>
+            </w:r>
+            <w:r>
+              <w:rPr>
+                <w:noProof/>
+                <w:webHidden/>
+              </w:rPr>
+              <w:fldChar w:fldCharType="separate"/>
+            </w:r>
+            <w:r>
+              <w:rPr>
+                <w:noProof/>
+                <w:webHidden/>
+              </w:rPr>
+              <w:t>8</w:t>
+            </w:r>
+            <w:r>
+              <w:rPr>
+                <w:noProof/>
+                <w:webHidden/>
+              </w:rPr>
+              <w:fldChar w:fldCharType="end"/>
+            </w:r>
+          </w:hyperlink>
+        </w:p>
+        <w:p>
+          <w:pPr>
+            <w:pStyle w:val="TM3"/>
+            <w:tabs>
+              <w:tab w:val="right" w:leader="dot" w:pos="9062"/>
+            </w:tabs>
+            <w:rPr>
+              <w:rFonts w:asciiTheme="minorHAnsi" w:eastAsiaTheme="minorEastAsia" w:hAnsiTheme="minorHAnsi"/>
+              <w:noProof/>
+              <w:sz w:val="22"/>
+              <w:szCs w:val="22"/>
+            </w:rPr>
+          </w:pPr>
+          <w:hyperlink w:anchor="_Toc424321639" w:history="1">
+            <w:r>
+              <w:rPr>
+                <w:rStyle w:val="Lienhypertexte"/>
+                <w:noProof/>
+              </w:rPr>
+              <w:t>Missions du service</w:t>
+            </w:r>
+            <w:r>
+              <w:rPr>
+                <w:noProof/>
+                <w:webHidden/>
+              </w:rPr>
+              <w:tab/>
+            </w:r>
+            <w:r>
+              <w:rPr>
+                <w:noProof/>
+                <w:webHidden/>
+              </w:rPr>
+              <w:fldChar w:fldCharType="begin"/>
+            </w:r>
+            <w:r>
+              <w:rPr>
+                <w:noProof/>
+                <w:webHidden/>
+              </w:rPr>
+              <w:instrText xml:space="preserve"> PAGEREF _Toc424321639 \h </w:instrText>
+            </w:r>
+            <w:r>
+              <w:rPr>
+                <w:noProof/>
+                <w:webHidden/>
+              </w:rPr>
+            </w:r>
+            <w:r>
+              <w:rPr>
+                <w:noProof/>
+                <w:webHidden/>
+              </w:rPr>
+              <w:fldChar w:fldCharType="separate"/>
+            </w:r>
+            <w:r>
+              <w:rPr>
+                <w:noProof/>
+                <w:webHidden/>
+              </w:rPr>
+              <w:t>8</w:t>
+            </w:r>
+            <w:r>
+              <w:rPr>
+                <w:noProof/>
+                <w:webHidden/>
+              </w:rPr>
+              <w:fldChar w:fldCharType="end"/>
+            </w:r>
+          </w:hyperlink>
+        </w:p>
+        <w:p>
+          <w:pPr>
+            <w:pStyle w:val="TM3"/>
+            <w:tabs>
+              <w:tab w:val="right" w:leader="dot" w:pos="9062"/>
+            </w:tabs>
+            <w:rPr>
+              <w:rFonts w:asciiTheme="minorHAnsi" w:eastAsiaTheme="minorEastAsia" w:hAnsiTheme="minorHAnsi"/>
+              <w:noProof/>
+              <w:sz w:val="22"/>
+              <w:szCs w:val="22"/>
+            </w:rPr>
+          </w:pPr>
+          <w:hyperlink w:anchor="_Toc424321640" w:history="1">
+            <w:r>
+              <w:rPr>
+                <w:rStyle w:val="Lienhypertexte"/>
+                <w:noProof/>
+              </w:rPr>
+              <w:t>Périmètre d’action</w:t>
+            </w:r>
+            <w:r>
+              <w:rPr>
+                <w:noProof/>
+                <w:webHidden/>
+              </w:rPr>
+              <w:tab/>
+            </w:r>
+            <w:r>
+              <w:rPr>
+                <w:noProof/>
+                <w:webHidden/>
+              </w:rPr>
+              <w:fldChar w:fldCharType="begin"/>
+            </w:r>
+            <w:r>
+              <w:rPr>
+                <w:noProof/>
+                <w:webHidden/>
+              </w:rPr>
+              <w:instrText xml:space="preserve"> PAGEREF _Toc424321640 \h </w:instrText>
+            </w:r>
+            <w:r>
+              <w:rPr>
+                <w:noProof/>
+                <w:webHidden/>
+              </w:rPr>
+            </w:r>
+            <w:r>
+              <w:rPr>
+                <w:noProof/>
+                <w:webHidden/>
+              </w:rPr>
+              <w:fldChar w:fldCharType="separate"/>
+            </w:r>
+            <w:r>
+              <w:rPr>
+                <w:noProof/>
+                <w:webHidden/>
+              </w:rPr>
+              <w:t>8</w:t>
+            </w:r>
+            <w:r>
+              <w:rPr>
+                <w:noProof/>
+                <w:webHidden/>
+              </w:rPr>
+              <w:fldChar w:fldCharType="end"/>
+            </w:r>
+          </w:hyperlink>
+        </w:p>
+        <w:p>
+          <w:pPr>
+            <w:pStyle w:val="TM3"/>
+            <w:tabs>
+              <w:tab w:val="right" w:leader="dot" w:pos="9062"/>
+            </w:tabs>
+            <w:rPr>
+              <w:rFonts w:asciiTheme="minorHAnsi" w:eastAsiaTheme="minorEastAsia" w:hAnsiTheme="minorHAnsi"/>
+              <w:noProof/>
+              <w:sz w:val="22"/>
+              <w:szCs w:val="22"/>
+            </w:rPr>
+          </w:pPr>
+          <w:hyperlink w:anchor="_Toc424321641" w:history="1">
+            <w:r>
+              <w:rPr>
+                <w:rStyle w:val="Lienhypertexte"/>
+                <w:noProof/>
+              </w:rPr>
+              <w:t>Organisation et répartition du travail</w:t>
+            </w:r>
+            <w:r>
+              <w:rPr>
+                <w:noProof/>
+                <w:webHidden/>
+              </w:rPr>
+              <w:tab/>
+            </w:r>
+            <w:r>
+              <w:rPr>
+                <w:noProof/>
+                <w:webHidden/>
+              </w:rPr>
+              <w:fldChar w:fldCharType="begin"/>
+            </w:r>
+            <w:r>
+              <w:rPr>
+                <w:noProof/>
+                <w:webHidden/>
+              </w:rPr>
+              <w:instrText xml:space="preserve"> PAGEREF _Toc424321641 \h </w:instrText>
+            </w:r>
+            <w:r>
+              <w:rPr>
+                <w:noProof/>
+                <w:webHidden/>
+              </w:rPr>
+            </w:r>
+            <w:r>
+              <w:rPr>
+                <w:noProof/>
+                <w:webHidden/>
+              </w:rPr>
+              <w:fldChar w:fldCharType="separate"/>
+            </w:r>
+            <w:r>
+              <w:rPr>
+                <w:noProof/>
+                <w:webHidden/>
+              </w:rPr>
+              <w:t>9</w:t>
+            </w:r>
+            <w:r>
+              <w:rPr>
+                <w:noProof/>
+                <w:webHidden/>
+              </w:rPr>
+              <w:fldChar w:fldCharType="end"/>
+            </w:r>
+          </w:hyperlink>
+        </w:p>
+        <w:p>
+          <w:pPr>
+            <w:pStyle w:val="TM3"/>
+            <w:tabs>
+              <w:tab w:val="right" w:leader="dot" w:pos="9062"/>
+            </w:tabs>
+            <w:rPr>
+              <w:rFonts w:asciiTheme="minorHAnsi" w:eastAsiaTheme="minorEastAsia" w:hAnsiTheme="minorHAnsi"/>
+              <w:noProof/>
+              <w:sz w:val="22"/>
+              <w:szCs w:val="22"/>
+            </w:rPr>
+          </w:pPr>
+          <w:hyperlink w:anchor="_Toc424321642" w:history="1">
+            <w:r>
+              <w:rPr>
+                <w:rStyle w:val="Lienhypertexte"/>
+                <w:noProof/>
+              </w:rPr>
+              <w:t>Interaction avec les différents services</w:t>
+            </w:r>
+            <w:r>
+              <w:rPr>
+                <w:noProof/>
+                <w:webHidden/>
+              </w:rPr>
+              <w:tab/>
+            </w:r>
+            <w:r>
+              <w:rPr>
+                <w:noProof/>
+                <w:webHidden/>
+              </w:rPr>
+              <w:fldChar w:fldCharType="begin"/>
+            </w:r>
+            <w:r>
+              <w:rPr>
+                <w:noProof/>
+                <w:webHidden/>
+              </w:rPr>
+              <w:instrText xml:space="preserve"> PAGEREF _Toc424321642 \h </w:instrText>
+            </w:r>
+            <w:r>
+              <w:rPr>
+                <w:noProof/>
+                <w:webHidden/>
+              </w:rPr>
+            </w:r>
+            <w:r>
+              <w:rPr>
+                <w:noProof/>
+                <w:webHidden/>
+              </w:rPr>
+              <w:fldChar w:fldCharType="separate"/>
+            </w:r>
+            <w:r>
+              <w:rPr>
+                <w:noProof/>
+                <w:webHidden/>
+              </w:rPr>
+              <w:t>9</w:t>
+            </w:r>
+            <w:r>
+              <w:rPr>
+                <w:noProof/>
+                <w:webHidden/>
+              </w:rPr>
+              <w:fldChar w:fldCharType="end"/>
+            </w:r>
+          </w:hyperlink>
+        </w:p>
+        <w:p>
+          <w:pPr>
+            <w:pStyle w:val="TM3"/>
+            <w:tabs>
+              <w:tab w:val="right" w:leader="dot" w:pos="9062"/>
+            </w:tabs>
+            <w:rPr>
+              <w:rFonts w:asciiTheme="minorHAnsi" w:eastAsiaTheme="minorEastAsia" w:hAnsiTheme="minorHAnsi"/>
+              <w:noProof/>
+              <w:sz w:val="22"/>
+              <w:szCs w:val="22"/>
+            </w:rPr>
+          </w:pPr>
+          <w:hyperlink w:anchor="_Toc424321643" w:history="1">
+            <w:r>
+              <w:rPr>
+                <w:rStyle w:val="Lienhypertexte"/>
+                <w:noProof/>
+              </w:rPr>
+              <w:t>Critères d’évaluation</w:t>
+            </w:r>
+            <w:r>
+              <w:rPr>
+                <w:noProof/>
+                <w:webHidden/>
+              </w:rPr>
+              <w:tab/>
+            </w:r>
+            <w:r>
+              <w:rPr>
+                <w:noProof/>
+                <w:webHidden/>
+              </w:rPr>
+              <w:fldChar w:fldCharType="begin"/>
+            </w:r>
+            <w:r>
+              <w:rPr>
+                <w:noProof/>
+                <w:webHidden/>
+              </w:rPr>
+              <w:instrText xml:space="preserve"> PAGEREF _Toc424321643 \h </w:instrText>
+            </w:r>
+            <w:r>
+              <w:rPr>
+                <w:noProof/>
+                <w:webHidden/>
+              </w:rPr>
+            </w:r>
+            <w:r>
+              <w:rPr>
+                <w:noProof/>
+                <w:webHidden/>
+              </w:rPr>
+              <w:fldChar w:fldCharType="separate"/>
+            </w:r>
+            <w:r>
+              <w:rPr>
+                <w:noProof/>
+                <w:webHidden/>
+              </w:rPr>
+              <w:t>9</w:t>
+            </w:r>
+            <w:r>
+              <w:rPr>
+                <w:noProof/>
+                <w:webHidden/>
+              </w:rPr>
+              <w:fldChar w:fldCharType="end"/>
+            </w:r>
+          </w:hyperlink>
+        </w:p>
+        <w:p>
+          <w:pPr>
+            <w:pStyle w:val="TM1"/>
+            <w:tabs>
+              <w:tab w:val="left" w:pos="440"/>
+              <w:tab w:val="right" w:leader="dot" w:pos="9062"/>
+            </w:tabs>
+            <w:rPr>
+              <w:rFonts w:asciiTheme="minorHAnsi" w:eastAsiaTheme="minorEastAsia" w:hAnsiTheme="minorHAnsi"/>
+              <w:noProof/>
+              <w:sz w:val="22"/>
+              <w:szCs w:val="22"/>
+            </w:rPr>
+          </w:pPr>
+          <w:hyperlink w:anchor="_Toc424321644" w:history="1">
+            <w:r>
+              <w:rPr>
+                <w:rStyle w:val="Lienhypertexte"/>
+                <w:noProof/>
+                <w14:shadow w14:blurRad="50800" w14:dist="50800" w14:dir="5400000" w14:sx="0" w14:sy="0" w14:kx="0" w14:ky="0" w14:algn="ctr">
+                  <w14:schemeClr w14:val="tx2"/>
+                </w14:shadow>
+                <w14:scene3d>
+                  <w14:camera w14:prst="orthographicFront"/>
+                  <w14:lightRig w14:rig="threePt" w14:dir="t">
+                    <w14:rot w14:lat="0" w14:lon="0" w14:rev="0"/>
+                  </w14:lightRig>
+                </w14:scene3d>
+              </w:rPr>
+              <w:t>4.</w:t>
+            </w:r>
+            <w:r>
+              <w:rPr>
+                <w:rFonts w:asciiTheme="minorHAnsi" w:eastAsiaTheme="minorEastAsia" w:hAnsiTheme="minorHAnsi"/>
+                <w:noProof/>
+                <w:sz w:val="22"/>
+                <w:szCs w:val="22"/>
+              </w:rPr>
+              <w:tab/>
+            </w:r>
+            <w:r>
+              <w:rPr>
+                <w:rStyle w:val="Lienhypertexte"/>
+                <w:noProof/>
+              </w:rPr>
+              <w:t>La QoS du réseau mobile sur la partie accès RADIO</w:t>
+            </w:r>
+            <w:r>
+              <w:rPr>
+                <w:noProof/>
+                <w:webHidden/>
+              </w:rPr>
+              <w:tab/>
+            </w:r>
+            <w:r>
+              <w:rPr>
+                <w:noProof/>
+                <w:webHidden/>
+              </w:rPr>
+              <w:fldChar w:fldCharType="begin"/>
+            </w:r>
+            <w:r>
+              <w:rPr>
+                <w:noProof/>
+                <w:webHidden/>
+              </w:rPr>
+              <w:instrText xml:space="preserve"> PAGEREF _Toc424321644 \h </w:instrText>
+            </w:r>
+            <w:r>
+              <w:rPr>
+                <w:noProof/>
+                <w:webHidden/>
+              </w:rPr>
+            </w:r>
+            <w:r>
+              <w:rPr>
+                <w:noProof/>
+                <w:webHidden/>
+              </w:rPr>
+              <w:fldChar w:fldCharType="separate"/>
+            </w:r>
+            <w:r>
+              <w:rPr>
+                <w:noProof/>
+                <w:webHidden/>
+              </w:rPr>
+              <w:t>10</w:t>
+            </w:r>
+            <w:r>
+              <w:rPr>
+                <w:noProof/>
+                <w:webHidden/>
+              </w:rPr>
+              <w:fldChar w:fldCharType="end"/>
+            </w:r>
+          </w:hyperlink>
+        </w:p>
+        <w:p>
+          <w:pPr>
+            <w:pStyle w:val="TM2"/>
+            <w:tabs>
+              <w:tab w:val="left" w:pos="880"/>
+              <w:tab w:val="right" w:leader="dot" w:pos="9062"/>
+            </w:tabs>
+            <w:rPr>
+              <w:rFonts w:asciiTheme="minorHAnsi" w:eastAsiaTheme="minorEastAsia" w:hAnsiTheme="minorHAnsi"/>
+              <w:noProof/>
+              <w:sz w:val="22"/>
+              <w:szCs w:val="22"/>
+            </w:rPr>
+          </w:pPr>
+          <w:hyperlink w:anchor="_Toc424321645" w:history="1">
+            <w:r>
+              <w:rPr>
+                <w:rStyle w:val="Lienhypertexte"/>
+                <w:noProof/>
+                <w14:scene3d>
+                  <w14:camera w14:prst="orthographicFront"/>
+                  <w14:lightRig w14:rig="threePt" w14:dir="t">
+                    <w14:rot w14:lat="0" w14:lon="0" w14:rev="0"/>
+                  </w14:lightRig>
+                </w14:scene3d>
+              </w:rPr>
+              <w:t>4.1.</w:t>
+            </w:r>
+            <w:r>
+              <w:rPr>
+                <w:rFonts w:asciiTheme="minorHAnsi" w:eastAsiaTheme="minorEastAsia" w:hAnsiTheme="minorHAnsi"/>
+                <w:noProof/>
+                <w:sz w:val="22"/>
+                <w:szCs w:val="22"/>
+              </w:rPr>
+              <w:tab/>
+            </w:r>
+            <w:r>
+              <w:rPr>
+                <w:rStyle w:val="Lienhypertexte"/>
+                <w:noProof/>
+              </w:rPr>
+              <w:t>Source Interne</w:t>
+            </w:r>
+            <w:r>
+              <w:rPr>
+                <w:noProof/>
+                <w:webHidden/>
+              </w:rPr>
+              <w:tab/>
+            </w:r>
+            <w:r>
+              <w:rPr>
+                <w:noProof/>
+                <w:webHidden/>
+              </w:rPr>
+              <w:fldChar w:fldCharType="begin"/>
+            </w:r>
+            <w:r>
+              <w:rPr>
+                <w:noProof/>
+                <w:webHidden/>
+              </w:rPr>
+              <w:instrText xml:space="preserve"> PAGEREF _Toc424321645 \h </w:instrText>
+            </w:r>
+            <w:r>
+              <w:rPr>
+                <w:noProof/>
+                <w:webHidden/>
+              </w:rPr>
+            </w:r>
+            <w:r>
+              <w:rPr>
+                <w:noProof/>
+                <w:webHidden/>
+              </w:rPr>
+              <w:fldChar w:fldCharType="separate"/>
+            </w:r>
+            <w:r>
+              <w:rPr>
+                <w:noProof/>
+                <w:webHidden/>
+              </w:rPr>
+              <w:t>10</w:t>
+            </w:r>
+            <w:r>
+              <w:rPr>
+                <w:noProof/>
+                <w:webHidden/>
+              </w:rPr>
+              <w:fldChar w:fldCharType="end"/>
+            </w:r>
+          </w:hyperlink>
+        </w:p>
+        <w:p>
+          <w:pPr>
+            <w:pStyle w:val="TM2"/>
+            <w:tabs>
+              <w:tab w:val="left" w:pos="880"/>
+              <w:tab w:val="right" w:leader="dot" w:pos="9062"/>
+            </w:tabs>
+            <w:rPr>
+              <w:rFonts w:asciiTheme="minorHAnsi" w:eastAsiaTheme="minorEastAsia" w:hAnsiTheme="minorHAnsi"/>
+              <w:noProof/>
+              <w:sz w:val="22"/>
+              <w:szCs w:val="22"/>
+            </w:rPr>
+          </w:pPr>
+          <w:hyperlink w:anchor="_Toc424321646" w:history="1">
+            <w:r>
+              <w:rPr>
+                <w:rStyle w:val="Lienhypertexte"/>
+                <w:noProof/>
+                <w14:scene3d>
+                  <w14:camera w14:prst="orthographicFront"/>
+                  <w14:lightRig w14:rig="threePt" w14:dir="t">
+                    <w14:rot w14:lat="0" w14:lon="0" w14:rev="0"/>
+                  </w14:lightRig>
+                </w14:scene3d>
+              </w:rPr>
+              <w:t>4.2.</w:t>
+            </w:r>
+            <w:r>
+              <w:rPr>
+                <w:rFonts w:asciiTheme="minorHAnsi" w:eastAsiaTheme="minorEastAsia" w:hAnsiTheme="minorHAnsi"/>
+                <w:noProof/>
+                <w:sz w:val="22"/>
+                <w:szCs w:val="22"/>
+              </w:rPr>
+              <w:tab/>
+            </w:r>
+            <w:r>
+              <w:rPr>
+                <w:rStyle w:val="Lienhypertexte"/>
+                <w:noProof/>
+              </w:rPr>
+              <w:t>Source Externe</w:t>
+            </w:r>
+            <w:r>
+              <w:rPr>
+                <w:noProof/>
+                <w:webHidden/>
+              </w:rPr>
+              <w:tab/>
+            </w:r>
+            <w:r>
+              <w:rPr>
+                <w:noProof/>
+                <w:webHidden/>
+              </w:rPr>
+              <w:fldChar w:fldCharType="begin"/>
+            </w:r>
+            <w:r>
+              <w:rPr>
+                <w:noProof/>
+                <w:webHidden/>
+              </w:rPr>
+              <w:instrText xml:space="preserve"> PAGEREF _Toc424321646 \h </w:instrText>
+            </w:r>
+            <w:r>
+              <w:rPr>
+                <w:noProof/>
+                <w:webHidden/>
+              </w:rPr>
+            </w:r>
+            <w:r>
+              <w:rPr>
+                <w:noProof/>
+                <w:webHidden/>
+              </w:rPr>
+              <w:fldChar w:fldCharType="separate"/>
+            </w:r>
+            <w:r>
+              <w:rPr>
+                <w:noProof/>
+                <w:webHidden/>
+              </w:rPr>
+              <w:t>10</w:t>
+            </w:r>
+            <w:r>
+              <w:rPr>
+                <w:noProof/>
+                <w:webHidden/>
+              </w:rPr>
+              <w:fldChar w:fldCharType="end"/>
+            </w:r>
+          </w:hyperlink>
+        </w:p>
+        <w:p>
+          <w:pPr>
+            <w:pStyle w:val="TM2"/>
+            <w:tabs>
+              <w:tab w:val="left" w:pos="880"/>
+              <w:tab w:val="right" w:leader="dot" w:pos="9062"/>
+            </w:tabs>
+            <w:rPr>
+              <w:rFonts w:asciiTheme="minorHAnsi" w:eastAsiaTheme="minorEastAsia" w:hAnsiTheme="minorHAnsi"/>
+              <w:noProof/>
+              <w:sz w:val="22"/>
+              <w:szCs w:val="22"/>
+            </w:rPr>
+          </w:pPr>
+          <w:hyperlink w:anchor="_Toc424321647" w:history="1">
+            <w:r>
+              <w:rPr>
+                <w:rStyle w:val="Lienhypertexte"/>
+                <w:noProof/>
+                <w14:scene3d>
+                  <w14:camera w14:prst="orthographicFront"/>
+                  <w14:lightRig w14:rig="threePt" w14:dir="t">
+                    <w14:rot w14:lat="0" w14:lon="0" w14:rev="0"/>
+                  </w14:lightRig>
+                </w14:scene3d>
+              </w:rPr>
+              <w:t>4.3.</w:t>
+            </w:r>
+            <w:r>
+              <w:rPr>
+                <w:rFonts w:asciiTheme="minorHAnsi" w:eastAsiaTheme="minorEastAsia" w:hAnsiTheme="minorHAnsi"/>
+                <w:noProof/>
+                <w:sz w:val="22"/>
+                <w:szCs w:val="22"/>
+              </w:rPr>
+              <w:tab/>
+            </w:r>
+            <w:r>
+              <w:rPr>
+                <w:rStyle w:val="Lienhypertexte"/>
+                <w:noProof/>
+              </w:rPr>
+              <w:t>Source Hybride : agent embarqué</w:t>
+            </w:r>
+            <w:r>
+              <w:rPr>
+                <w:noProof/>
+                <w:webHidden/>
+              </w:rPr>
+              <w:tab/>
+            </w:r>
+            <w:r>
+              <w:rPr>
+                <w:noProof/>
+                <w:webHidden/>
+              </w:rPr>
+              <w:fldChar w:fldCharType="begin"/>
+            </w:r>
+            <w:r>
+              <w:rPr>
+                <w:noProof/>
+                <w:webHidden/>
+              </w:rPr>
+              <w:instrText xml:space="preserve"> PAGEREF _Toc424321647 \h </w:instrText>
+            </w:r>
+            <w:r>
+              <w:rPr>
+                <w:noProof/>
+                <w:webHidden/>
+              </w:rPr>
+            </w:r>
+            <w:r>
+              <w:rPr>
+                <w:noProof/>
+                <w:webHidden/>
+              </w:rPr>
+              <w:fldChar w:fldCharType="separate"/>
+            </w:r>
+            <w:r>
+              <w:rPr>
+                <w:noProof/>
+                <w:webHidden/>
+              </w:rPr>
+              <w:t>10</w:t>
+            </w:r>
+            <w:r>
+              <w:rPr>
+                <w:noProof/>
+                <w:webHidden/>
+              </w:rPr>
+              <w:fldChar w:fldCharType="end"/>
+            </w:r>
+          </w:hyperlink>
+        </w:p>
+        <w:p>
+          <w:pPr>
+            <w:pStyle w:val="TM1"/>
+            <w:tabs>
+              <w:tab w:val="left" w:pos="440"/>
+              <w:tab w:val="right" w:leader="dot" w:pos="9062"/>
+            </w:tabs>
+            <w:rPr>
+              <w:rFonts w:asciiTheme="minorHAnsi" w:eastAsiaTheme="minorEastAsia" w:hAnsiTheme="minorHAnsi"/>
+              <w:noProof/>
+              <w:sz w:val="22"/>
+              <w:szCs w:val="22"/>
+            </w:rPr>
+          </w:pPr>
+          <w:hyperlink w:anchor="_Toc424321648" w:history="1">
+            <w:r>
+              <w:rPr>
+                <w:rStyle w:val="Lienhypertexte"/>
+                <w:noProof/>
+                <w14:shadow w14:blurRad="50800" w14:dist="50800" w14:dir="5400000" w14:sx="0" w14:sy="0" w14:kx="0" w14:ky="0" w14:algn="ctr">
+                  <w14:schemeClr w14:val="tx2"/>
+                </w14:shadow>
+                <w14:scene3d>
+                  <w14:camera w14:prst="orthographicFront"/>
+                  <w14:lightRig w14:rig="threePt" w14:dir="t">
+                    <w14:rot w14:lat="0" w14:lon="0" w14:rev="0"/>
+                  </w14:lightRig>
+                </w14:scene3d>
+              </w:rPr>
+              <w:t>5.</w:t>
+            </w:r>
+            <w:r>
+              <w:rPr>
+                <w:rFonts w:asciiTheme="minorHAnsi" w:eastAsiaTheme="minorEastAsia" w:hAnsiTheme="minorHAnsi"/>
+                <w:noProof/>
+                <w:sz w:val="22"/>
+                <w:szCs w:val="22"/>
+              </w:rPr>
+              <w:tab/>
+            </w:r>
+            <w:r>
+              <w:rPr>
+                <w:rStyle w:val="Lienhypertexte"/>
+                <w:noProof/>
+              </w:rPr>
+              <w:t>Problèmes rencontrés</w:t>
+            </w:r>
+            <w:r>
+              <w:rPr>
+                <w:noProof/>
+                <w:webHidden/>
+              </w:rPr>
+              <w:tab/>
+            </w:r>
+            <w:r>
+              <w:rPr>
+                <w:noProof/>
+                <w:webHidden/>
+              </w:rPr>
+              <w:fldChar w:fldCharType="begin"/>
+            </w:r>
+            <w:r>
+              <w:rPr>
+                <w:noProof/>
+                <w:webHidden/>
+              </w:rPr>
+              <w:instrText xml:space="preserve"> PAGEREF _Toc424321648 \h </w:instrText>
+            </w:r>
+            <w:r>
+              <w:rPr>
+                <w:noProof/>
+                <w:webHidden/>
+              </w:rPr>
+            </w:r>
+            <w:r>
+              <w:rPr>
+                <w:noProof/>
+                <w:webHidden/>
+              </w:rPr>
+              <w:fldChar w:fldCharType="separate"/>
+            </w:r>
+            <w:r>
+              <w:rPr>
+                <w:noProof/>
+                <w:webHidden/>
+              </w:rPr>
+              <w:t>10</w:t>
+            </w:r>
+            <w:r>
+              <w:rPr>
+                <w:noProof/>
+                <w:webHidden/>
+              </w:rPr>
+              <w:fldChar w:fldCharType="end"/>
+            </w:r>
+          </w:hyperlink>
+        </w:p>
+        <w:p>
+          <w:pPr>
+            <w:pStyle w:val="TM2"/>
+            <w:tabs>
+              <w:tab w:val="left" w:pos="880"/>
+              <w:tab w:val="right" w:leader="dot" w:pos="9062"/>
+            </w:tabs>
+            <w:rPr>
+              <w:rFonts w:asciiTheme="minorHAnsi" w:eastAsiaTheme="minorEastAsia" w:hAnsiTheme="minorHAnsi"/>
+              <w:noProof/>
+              <w:sz w:val="22"/>
+              <w:szCs w:val="22"/>
+            </w:rPr>
+          </w:pPr>
+          <w:hyperlink w:anchor="_Toc424321649" w:history="1">
+            <w:r>
+              <w:rPr>
+                <w:rStyle w:val="Lienhypertexte"/>
+                <w:noProof/>
+                <w14:scene3d>
+                  <w14:camera w14:prst="orthographicFront"/>
+                  <w14:lightRig w14:rig="threePt" w14:dir="t">
+                    <w14:rot w14:lat="0" w14:lon="0" w14:rev="0"/>
+                  </w14:lightRig>
+                </w14:scene3d>
+              </w:rPr>
+              <w:t>5.1.</w:t>
+            </w:r>
+            <w:r>
+              <w:rPr>
+                <w:rFonts w:asciiTheme="minorHAnsi" w:eastAsiaTheme="minorEastAsia" w:hAnsiTheme="minorHAnsi"/>
+                <w:noProof/>
+                <w:sz w:val="22"/>
+                <w:szCs w:val="22"/>
+              </w:rPr>
+              <w:tab/>
+            </w:r>
+            <w:r>
+              <w:rPr>
+                <w:rStyle w:val="Lienhypertexte"/>
+                <w:noProof/>
+              </w:rPr>
+              <w:t>Paramétrage</w:t>
+            </w:r>
+            <w:r>
+              <w:rPr>
+                <w:noProof/>
+                <w:webHidden/>
+              </w:rPr>
+              <w:tab/>
+            </w:r>
+            <w:r>
+              <w:rPr>
+                <w:noProof/>
+                <w:webHidden/>
+              </w:rPr>
+              <w:fldChar w:fldCharType="begin"/>
+            </w:r>
+            <w:r>
+              <w:rPr>
+                <w:noProof/>
+                <w:webHidden/>
+              </w:rPr>
+              <w:instrText xml:space="preserve"> PAGEREF _Toc424321649 \h </w:instrText>
+            </w:r>
+            <w:r>
+              <w:rPr>
+                <w:noProof/>
+                <w:webHidden/>
+              </w:rPr>
+            </w:r>
+            <w:r>
+              <w:rPr>
+                <w:noProof/>
+                <w:webHidden/>
+              </w:rPr>
+              <w:fldChar w:fldCharType="separate"/>
+            </w:r>
+            <w:r>
+              <w:rPr>
+                <w:noProof/>
+                <w:webHidden/>
+              </w:rPr>
+              <w:t>10</w:t>
+            </w:r>
+            <w:r>
+              <w:rPr>
+                <w:noProof/>
+                <w:webHidden/>
+              </w:rPr>
+              <w:fldChar w:fldCharType="end"/>
+            </w:r>
+          </w:hyperlink>
+        </w:p>
+        <w:p>
+          <w:pPr>
+            <w:pStyle w:val="TM2"/>
+            <w:tabs>
+              <w:tab w:val="left" w:pos="880"/>
+              <w:tab w:val="right" w:leader="dot" w:pos="9062"/>
+            </w:tabs>
+            <w:rPr>
+              <w:rFonts w:asciiTheme="minorHAnsi" w:eastAsiaTheme="minorEastAsia" w:hAnsiTheme="minorHAnsi"/>
+              <w:noProof/>
+              <w:sz w:val="22"/>
+              <w:szCs w:val="22"/>
+            </w:rPr>
+          </w:pPr>
+          <w:hyperlink w:anchor="_Toc424321650" w:history="1">
+            <w:r>
+              <w:rPr>
+                <w:rStyle w:val="Lienhypertexte"/>
+                <w:noProof/>
+                <w14:scene3d>
+                  <w14:camera w14:prst="orthographicFront"/>
+                  <w14:lightRig w14:rig="threePt" w14:dir="t">
+                    <w14:rot w14:lat="0" w14:lon="0" w14:rev="0"/>
+                  </w14:lightRig>
+                </w14:scene3d>
+              </w:rPr>
+              <w:t>5.2.</w:t>
+            </w:r>
+            <w:r>
+              <w:rPr>
+                <w:rFonts w:asciiTheme="minorHAnsi" w:eastAsiaTheme="minorEastAsia" w:hAnsiTheme="minorHAnsi"/>
+                <w:noProof/>
+                <w:sz w:val="22"/>
+                <w:szCs w:val="22"/>
+              </w:rPr>
+              <w:tab/>
+            </w:r>
+            <w:r>
+              <w:rPr>
+                <w:rStyle w:val="Lienhypertexte"/>
+                <w:noProof/>
+              </w:rPr>
+              <w:t>Matériel</w:t>
+            </w:r>
+            <w:r>
+              <w:rPr>
+                <w:noProof/>
+                <w:webHidden/>
+              </w:rPr>
+              <w:tab/>
+            </w:r>
+            <w:r>
+              <w:rPr>
+                <w:noProof/>
+                <w:webHidden/>
+              </w:rPr>
+              <w:fldChar w:fldCharType="begin"/>
+            </w:r>
+            <w:r>
+              <w:rPr>
+                <w:noProof/>
+                <w:webHidden/>
+              </w:rPr>
+              <w:instrText xml:space="preserve"> PAGEREF _Toc424321650 \h </w:instrText>
+            </w:r>
+            <w:r>
+              <w:rPr>
+                <w:noProof/>
+                <w:webHidden/>
+              </w:rPr>
+            </w:r>
+            <w:r>
+              <w:rPr>
+                <w:noProof/>
+                <w:webHidden/>
+              </w:rPr>
+              <w:fldChar w:fldCharType="separate"/>
+            </w:r>
+            <w:r>
+              <w:rPr>
+                <w:noProof/>
+                <w:webHidden/>
+              </w:rPr>
+              <w:t>10</w:t>
+            </w:r>
+            <w:r>
+              <w:rPr>
+                <w:noProof/>
+                <w:webHidden/>
+              </w:rPr>
+              <w:fldChar w:fldCharType="end"/>
+            </w:r>
+          </w:hyperlink>
+        </w:p>
+        <w:p>
+          <w:pPr>
+            <w:pStyle w:val="TM2"/>
+            <w:tabs>
+              <w:tab w:val="left" w:pos="880"/>
+              <w:tab w:val="right" w:leader="dot" w:pos="9062"/>
+            </w:tabs>
+            <w:rPr>
+              <w:rFonts w:asciiTheme="minorHAnsi" w:eastAsiaTheme="minorEastAsia" w:hAnsiTheme="minorHAnsi"/>
+              <w:noProof/>
+              <w:sz w:val="22"/>
+              <w:szCs w:val="22"/>
+            </w:rPr>
+          </w:pPr>
+          <w:hyperlink w:anchor="_Toc424321651" w:history="1">
+            <w:r>
+              <w:rPr>
+                <w:rStyle w:val="Lienhypertexte"/>
+                <w:noProof/>
+                <w14:scene3d>
+                  <w14:camera w14:prst="orthographicFront"/>
+                  <w14:lightRig w14:rig="threePt" w14:dir="t">
+                    <w14:rot w14:lat="0" w14:lon="0" w14:rev="0"/>
+                  </w14:lightRig>
+                </w14:scene3d>
+              </w:rPr>
+              <w:t>5.3.</w:t>
+            </w:r>
+            <w:r>
+              <w:rPr>
+                <w:rFonts w:asciiTheme="minorHAnsi" w:eastAsiaTheme="minorEastAsia" w:hAnsiTheme="minorHAnsi"/>
+                <w:noProof/>
+                <w:sz w:val="22"/>
+                <w:szCs w:val="22"/>
+              </w:rPr>
+              <w:tab/>
+            </w:r>
+            <w:r>
+              <w:rPr>
+                <w:rStyle w:val="Lienhypertexte"/>
+                <w:noProof/>
+              </w:rPr>
+              <w:t>Environnement</w:t>
+            </w:r>
+            <w:r>
+              <w:rPr>
+                <w:noProof/>
+                <w:webHidden/>
+              </w:rPr>
+              <w:tab/>
+            </w:r>
+            <w:r>
+              <w:rPr>
+                <w:noProof/>
+                <w:webHidden/>
+              </w:rPr>
+              <w:fldChar w:fldCharType="begin"/>
+            </w:r>
+            <w:r>
+              <w:rPr>
+                <w:noProof/>
+                <w:webHidden/>
+              </w:rPr>
+              <w:instrText xml:space="preserve"> PAGEREF _Toc424321651 \h </w:instrText>
+            </w:r>
+            <w:r>
+              <w:rPr>
+                <w:noProof/>
+                <w:webHidden/>
+              </w:rPr>
+            </w:r>
+            <w:r>
+              <w:rPr>
+                <w:noProof/>
+                <w:webHidden/>
+              </w:rPr>
+              <w:fldChar w:fldCharType="separate"/>
+            </w:r>
+            <w:r>
+              <w:rPr>
+                <w:noProof/>
+                <w:webHidden/>
+              </w:rPr>
+              <w:t>10</w:t>
             </w:r>
             <w:r>
               <w:rPr>
@@ -2557,7 +4044,7 @@
       <w:pPr>
         <w:pStyle w:val="Titre1"/>
       </w:pPr>
-      <w:bookmarkStart w:id="81" w:name="_Toc423883760"/>
+      <w:bookmarkStart w:id="81" w:name="_Toc424321626"/>
       <w:r>
         <w:lastRenderedPageBreak/>
         <w:t>Introduction</w:t>
@@ -2683,7 +4170,7 @@
         <w:pStyle w:val="Titre1"/>
       </w:pPr>
       <w:bookmarkStart w:id="82" w:name="_Toc390428258"/>
-      <w:bookmarkStart w:id="83" w:name="_Toc423883761"/>
+      <w:bookmarkStart w:id="83" w:name="_Toc424321627"/>
       <w:r>
         <w:t>Présentation de l’environnement de l’entreprise</w:t>
       </w:r>
@@ -2695,7 +4182,7 @@
         <w:pStyle w:val="Titre2"/>
       </w:pPr>
       <w:bookmarkStart w:id="84" w:name="_Toc390428259"/>
-      <w:bookmarkStart w:id="85" w:name="_Toc423883762"/>
+      <w:bookmarkStart w:id="85" w:name="_Toc424321628"/>
       <w:r>
         <w:t>Présentation du groupe</w:t>
       </w:r>
@@ -2871,7 +4358,7 @@
         <w:pStyle w:val="Titre2"/>
       </w:pPr>
       <w:bookmarkStart w:id="87" w:name="_Toc390428260"/>
-      <w:bookmarkStart w:id="88" w:name="_Toc423883763"/>
+      <w:bookmarkStart w:id="88" w:name="_Toc424321629"/>
       <w:r>
         <w:t>L’offre Orange</w:t>
       </w:r>
@@ -3118,7 +4605,7 @@
         <w:pStyle w:val="Titre2"/>
       </w:pPr>
       <w:bookmarkStart w:id="89" w:name="_Toc390428261"/>
-      <w:bookmarkStart w:id="90" w:name="_Toc423883764"/>
+      <w:bookmarkStart w:id="90" w:name="_Toc424321630"/>
       <w:r>
         <w:t xml:space="preserve">Les clients </w:t>
       </w:r>
@@ -3317,7 +4804,7 @@
       <w:pPr>
         <w:pStyle w:val="Titre1"/>
       </w:pPr>
-      <w:bookmarkStart w:id="92" w:name="_Toc423883766"/>
+      <w:bookmarkStart w:id="92" w:name="_Toc424321631"/>
       <w:r>
         <w:t>Environnement</w:t>
       </w:r>
@@ -3337,9 +4824,11 @@
       <w:pPr>
         <w:pStyle w:val="Titre2"/>
       </w:pPr>
+      <w:bookmarkStart w:id="93" w:name="_Toc424321632"/>
       <w:r>
         <w:t>Le déroulement du contrat d’apprentissage</w:t>
       </w:r>
+      <w:bookmarkEnd w:id="93"/>
     </w:p>
     <w:p>
       <w:r>
@@ -3355,6 +4844,7 @@
       <w:pPr>
         <w:pStyle w:val="Titre3"/>
       </w:pPr>
+      <w:bookmarkStart w:id="94" w:name="_Toc424321633"/>
       <w:r>
         <w:t>Retour sur la 1</w:t>
       </w:r>
@@ -3365,7 +4855,11 @@
         <w:t>ère</w:t>
       </w:r>
       <w:r>
-        <w:t xml:space="preserve"> année d’apprentissage </w:t>
+        <w:t xml:space="preserve"> année d’apprentissage</w:t>
+      </w:r>
+      <w:bookmarkEnd w:id="94"/>
+      <w:r>
+        <w:t xml:space="preserve"> </w:t>
       </w:r>
     </w:p>
     <w:p>
@@ -3423,21 +4917,21 @@
       <w:pPr>
         <w:pStyle w:val="Titre2"/>
       </w:pPr>
-      <w:bookmarkStart w:id="93" w:name="_Toc423883767"/>
+      <w:bookmarkStart w:id="95" w:name="_Toc424321634"/>
       <w:r>
         <w:t>Environnement professionnel de l’apprentissage</w:t>
       </w:r>
-      <w:bookmarkEnd w:id="93"/>
+      <w:bookmarkEnd w:id="95"/>
     </w:p>
     <w:p>
       <w:pPr>
         <w:pStyle w:val="Titre3"/>
       </w:pPr>
-      <w:bookmarkStart w:id="94" w:name="_Toc423883768"/>
+      <w:bookmarkStart w:id="96" w:name="_Toc424321635"/>
       <w:r>
         <w:t>Environnement général :</w:t>
       </w:r>
-      <w:bookmarkEnd w:id="94"/>
+      <w:bookmarkEnd w:id="96"/>
     </w:p>
     <w:p/>
     <w:p>
@@ -3483,11 +4977,11 @@
       <w:pPr>
         <w:pStyle w:val="Titre3"/>
       </w:pPr>
-      <w:bookmarkStart w:id="95" w:name="_Toc423883769"/>
+      <w:bookmarkStart w:id="97" w:name="_Toc424321636"/>
       <w:r>
         <w:t>Vers un en environnement plus particulier :</w:t>
       </w:r>
-      <w:bookmarkEnd w:id="95"/>
+      <w:bookmarkEnd w:id="97"/>
     </w:p>
     <w:p/>
     <w:p>
@@ -3536,15 +5030,12 @@
       <w:pPr>
         <w:pStyle w:val="Titre2"/>
       </w:pPr>
-      <w:bookmarkStart w:id="96" w:name="_Toc390428262"/>
-      <w:bookmarkStart w:id="97" w:name="_Toc423883765"/>
+      <w:bookmarkStart w:id="98" w:name="_Toc390428262"/>
+      <w:bookmarkStart w:id="99" w:name="_Toc424321637"/>
       <w:r>
         <w:lastRenderedPageBreak/>
         <w:t>L’Unité de Pilotage Réseaux Sud-Ouest</w:t>
       </w:r>
-      <w:bookmarkStart w:id="98" w:name="_GoBack"/>
-      <w:bookmarkEnd w:id="96"/>
-      <w:bookmarkEnd w:id="97"/>
       <w:bookmarkEnd w:id="98"/>
       <w:r>
         <w:rPr>
@@ -3597,7 +5088,7 @@
                                 <w:szCs w:val="24"/>
                               </w:rPr>
                             </w:pPr>
-                            <w:bookmarkStart w:id="99" w:name="_Toc423885050"/>
+                            <w:bookmarkStart w:id="100" w:name="_Toc423885050"/>
                             <w:r>
                               <w:t xml:space="preserve">Figure N° </w:t>
                             </w:r>
@@ -3622,7 +5113,7 @@
                             <w:r>
                               <w:t>: Carte des UPR</w:t>
                             </w:r>
-                            <w:bookmarkEnd w:id="99"/>
+                            <w:bookmarkEnd w:id="100"/>
                           </w:p>
                         </w:txbxContent>
                       </wps:txbx>
@@ -3652,7 +5143,7 @@
                           <w:szCs w:val="24"/>
                         </w:rPr>
                       </w:pPr>
-                      <w:bookmarkStart w:id="100" w:name="_Toc423885050"/>
+                      <w:bookmarkStart w:id="101" w:name="_Toc423885050"/>
                       <w:r>
                         <w:t xml:space="preserve">Figure N° </w:t>
                       </w:r>
@@ -3677,7 +5168,7 @@
                       <w:r>
                         <w:t>: Carte des UPR</w:t>
                       </w:r>
-                      <w:bookmarkEnd w:id="100"/>
+                      <w:bookmarkEnd w:id="101"/>
                     </w:p>
                   </w:txbxContent>
                 </v:textbox>
@@ -3957,6 +5448,7 @@
           </mc:Fallback>
         </mc:AlternateContent>
       </w:r>
+      <w:bookmarkEnd w:id="99"/>
     </w:p>
     <w:p>
       <w:r>
@@ -3983,8 +5475,75 @@
       <w:pPr>
         <w:pStyle w:val="Titre2"/>
       </w:pPr>
+      <w:bookmarkStart w:id="102" w:name="_Toc424321638"/>
       <w:r>
         <w:t>Le service Détection, Analyse &amp; Orientation (DAO)</w:t>
+      </w:r>
+      <w:bookmarkEnd w:id="102"/>
+    </w:p>
+    <w:p>
+      <w:pPr>
+        <w:pStyle w:val="Titre3"/>
+      </w:pPr>
+      <w:bookmarkStart w:id="103" w:name="_Toc424321639"/>
+      <w:r>
+        <w:t>Missions du service</w:t>
+      </w:r>
+      <w:bookmarkEnd w:id="103"/>
+      <w:r>
+        <w:t xml:space="preserve"> </w:t>
+      </w:r>
+    </w:p>
+    <w:p>
+      <w:r>
+        <w:t>Le service doit réaliser plusieurs missions à commencer par la principale : la résolution des dysfonctionnements à J+1. Nous devons aussi effectuer la supervision du trafic en 2G à S+1, surveiller la non altération des réseaux après le déroulement d’opérations massives et enfin confirmer que qu’un site mise en service techniquement est opérationnelle pour une ouverture commerciale.</w:t>
+      </w:r>
+    </w:p>
+    <w:p>
+      <w:r>
+        <w:t>L’ensemble de ces opérations est basé sur l’utilisation de KPI (Key Performance Indicator), ils nous permettent de trouver la nature problème afin de mener les actions pour le résoudre.</w:t>
+      </w:r>
+    </w:p>
+    <w:p/>
+    <w:p>
+      <w:r>
+        <w:t>Au cours de mon apprentissage j’ai principalement participé à la réalisation de la mission sur la résolution des dysfonctionnements à J+1.</w:t>
+      </w:r>
+    </w:p>
+    <w:p/>
+    <w:p/>
+    <w:p>
+      <w:pPr>
+        <w:pStyle w:val="Titre3"/>
+      </w:pPr>
+      <w:r>
+        <w:t xml:space="preserve"> </w:t>
+      </w:r>
+      <w:bookmarkStart w:id="104" w:name="_Toc424321640"/>
+      <w:r>
+        <w:t>Périmètre d’action</w:t>
+      </w:r>
+      <w:bookmarkEnd w:id="104"/>
+    </w:p>
+    <w:p>
+      <w:r>
+        <w:t>Le périmètre d’action du service DAO se situe au niveau de la couche d’accès radio, le service ne s’occupe pas des problèmes de cœur de réseaux. En revanche le service doit traiter l’ensemble des différentes technologies mobiles en service (2G, 3G, 4G).</w:t>
+      </w:r>
+    </w:p>
+    <w:p>
+      <w:r>
+        <w:t xml:space="preserve">La couche d’accès est composée de plusieurs éléments : une ou plusieurs stations de base (BTS, NodeB, eNodeB), des contrôleurs radio (BSC,RNC) et des interfaces de communication vers le cœur de réseaux. </w:t>
+      </w:r>
+    </w:p>
+    <w:p>
+      <w:r>
+        <w:lastRenderedPageBreak/>
+        <w:t xml:space="preserve">Le rôle principal de ces stations de base est d’assurer les fonctions de réception et de transmission radio pour une ou plusieurs cellules du réseau. </w:t>
+      </w:r>
+    </w:p>
+    <w:p>
+      <w:r>
+        <w:t>Quant au cœur de réseaux il permet d’identifier l’abonné, l’interconnexion avec d’autres réseaux (Internet, RTC, …).</w:t>
       </w:r>
     </w:p>
     <w:p>
@@ -3993,7 +5552,7 @@
           <w:noProof/>
         </w:rPr>
         <w:drawing>
-          <wp:inline distT="0" distB="0" distL="0" distR="0">
+          <wp:inline distT="0" distB="0" distL="0" distR="0" wp14:anchorId="016FF202" wp14:editId="3EA3EC4D">
             <wp:extent cx="5760720" cy="3982720"/>
             <wp:effectExtent l="0" t="0" r="0" b="0"/>
             <wp:docPr id="9" name="Image 9"/>
@@ -4035,38 +5594,208 @@
         </w:drawing>
       </w:r>
     </w:p>
+    <w:p/>
     <w:p>
       <w:pPr>
         <w:pStyle w:val="Titre3"/>
       </w:pPr>
+    </w:p>
+    <w:p>
+      <w:pPr>
+        <w:pStyle w:val="Titre3"/>
+      </w:pPr>
+      <w:bookmarkStart w:id="105" w:name="_Toc424321641"/>
+      <w:r>
+        <w:t>Organisation et r</w:t>
+      </w:r>
+      <w:r>
+        <w:t>épartition du travail</w:t>
+      </w:r>
+      <w:bookmarkEnd w:id="105"/>
+    </w:p>
+    <w:p>
+      <w:r>
+        <w:t xml:space="preserve">Compte tenu </w:t>
+      </w:r>
+      <w:r>
+        <w:t>du nombre</w:t>
+      </w:r>
+      <w:r>
+        <w:t xml:space="preserve"> de sites</w:t>
+      </w:r>
+      <w:r>
+        <w:t xml:space="preserve"> croissants</w:t>
+      </w:r>
+      <w:r>
+        <w:t xml:space="preserve"> et de </w:t>
+      </w:r>
+      <w:r>
+        <w:t>l’effectif du service, il est essentiel de se répartir le travail équitablement.</w:t>
+      </w:r>
+    </w:p>
+    <w:p>
+      <w:r>
+        <w:t>Nous nous organisons donc en découpant le domaine géographique de l’UPR mais aussi selon la génération technologique (2G,3G,4G). Cela permet également à chacun de connaitre plus précisément, les problèmes rencontrés sur la zone, mais aussi d’avoir les mêmes interlocuteurs dans les différents services.</w:t>
+      </w:r>
+    </w:p>
+    <w:p/>
+    <w:p>
+      <w:pPr>
+        <w:pStyle w:val="Titre3"/>
+      </w:pPr>
+      <w:bookmarkStart w:id="106" w:name="_Toc424321642"/>
+      <w:r>
+        <w:t>Interaction avec les différents services</w:t>
+      </w:r>
+      <w:bookmarkEnd w:id="106"/>
+    </w:p>
+    <w:p>
+      <w:r>
+        <w:t>ITIL</w:t>
+      </w:r>
+    </w:p>
+    <w:p/>
+    <w:p>
+      <w:pPr>
+        <w:pStyle w:val="Titre3"/>
+      </w:pPr>
+      <w:bookmarkStart w:id="107" w:name="_Toc424321643"/>
+      <w:r>
+        <w:t>Critères d’évaluation</w:t>
+      </w:r>
+      <w:bookmarkEnd w:id="107"/>
+    </w:p>
+    <w:p>
+      <w:r>
+        <w:t>tROLA DTA</w:t>
+      </w:r>
+    </w:p>
+    <w:p>
+      <w:pPr>
+        <w:pStyle w:val="Titre3"/>
+      </w:pPr>
+      <w:r>
+        <w:lastRenderedPageBreak/>
+        <w:t>Outils utilisés</w:t>
+      </w:r>
+    </w:p>
+    <w:p>
+      <w:pPr>
+        <w:pStyle w:val="Titre1"/>
+      </w:pPr>
+      <w:bookmarkStart w:id="108" w:name="_Toc424321644"/>
+      <w:r>
+        <w:t>La QoS du réseau mobile sur la partie accès RADIO</w:t>
+      </w:r>
+      <w:bookmarkEnd w:id="108"/>
+    </w:p>
+    <w:p>
+      <w:pPr>
+        <w:pStyle w:val="Titre2"/>
+      </w:pPr>
+      <w:bookmarkStart w:id="109" w:name="_Toc424321645"/>
+      <w:r>
+        <w:t>Source Interne</w:t>
+      </w:r>
+      <w:bookmarkEnd w:id="109"/>
+    </w:p>
+    <w:p>
+      <w:pPr>
+        <w:pStyle w:val="Titre2"/>
+      </w:pPr>
+      <w:bookmarkStart w:id="110" w:name="_Toc424321646"/>
+      <w:r>
+        <w:t>Source Externe</w:t>
+      </w:r>
+      <w:bookmarkEnd w:id="110"/>
+    </w:p>
+    <w:p>
+      <w:pPr>
+        <w:pStyle w:val="Titre2"/>
+      </w:pPr>
+      <w:bookmarkStart w:id="111" w:name="_Toc424321647"/>
+      <w:r>
+        <w:t>Source Hybride : agent embarqué</w:t>
+      </w:r>
+      <w:bookmarkEnd w:id="111"/>
+    </w:p>
+    <w:p>
+      <w:pPr>
+        <w:pStyle w:val="Titre1"/>
+      </w:pPr>
+      <w:bookmarkStart w:id="112" w:name="_Toc424321648"/>
+      <w:r>
+        <w:t>Problèmes rencontrés</w:t>
+      </w:r>
+      <w:bookmarkEnd w:id="112"/>
       <w:r>
         <w:t xml:space="preserve"> </w:t>
       </w:r>
-      <w:r>
-        <w:t>Périmètre d’action</w:t>
-      </w:r>
-    </w:p>
-    <w:p>
-      <w:r>
-        <w:t>Le périmètre d’action du service DAO se situe au niveau de la couche d’accès radio, le service ne s’occupe pas des problèmes de cœur de réseaux. En revanche le service doit traiter l’ensemble des différentes technologies mobiles en service (2G, 3G, 4G).</w:t>
-      </w:r>
-    </w:p>
-    <w:p>
-      <w:r>
-        <w:lastRenderedPageBreak/>
-        <w:t xml:space="preserve">La couche d’accès est composée de plusieurs éléments : une ou plusieurs stations de base (BTS, NodeB, eNodeB), des contrôleurs radio (BSC,RNC) et des interfaces de communication vers le cœur de réseaux. </w:t>
-      </w:r>
-    </w:p>
-    <w:p>
-      <w:r>
-        <w:t xml:space="preserve">Le rôle principal de ces stations de base est d’assurer les fonctions de réception et de transmission radio pour une ou plusieurs cellules du réseau. </w:t>
-      </w:r>
-    </w:p>
-    <w:p>
-      <w:r>
-        <w:t>Quant au cœur de réseaux il permet d’identifier l’abonné, l’interconnexion avec d’autres réseaux (Internet, RTC, …).</w:t>
-      </w:r>
-    </w:p>
+    </w:p>
+    <w:p>
+      <w:pPr>
+        <w:pStyle w:val="Titre2"/>
+      </w:pPr>
+      <w:bookmarkStart w:id="113" w:name="_Toc424321649"/>
+      <w:r>
+        <w:t>Paramétrage</w:t>
+      </w:r>
+      <w:bookmarkEnd w:id="113"/>
+    </w:p>
+    <w:p>
+      <w:pPr>
+        <w:pStyle w:val="Titre2"/>
+      </w:pPr>
+      <w:bookmarkStart w:id="114" w:name="_Toc424321650"/>
+      <w:r>
+        <w:t>Matériel</w:t>
+      </w:r>
+      <w:bookmarkEnd w:id="114"/>
+    </w:p>
+    <w:p>
+      <w:pPr>
+        <w:pStyle w:val="Titre2"/>
+      </w:pPr>
+      <w:bookmarkStart w:id="115" w:name="_Toc424321651"/>
+      <w:r>
+        <w:t>Environnement</w:t>
+      </w:r>
+      <w:bookmarkEnd w:id="115"/>
+    </w:p>
+    <w:p>
+      <w:pPr>
+        <w:pStyle w:val="Titre1"/>
+      </w:pPr>
+      <w:bookmarkStart w:id="116" w:name="_GoBack"/>
+      <w:bookmarkEnd w:id="116"/>
+    </w:p>
+    <w:p>
+      <w:pPr>
+        <w:pStyle w:val="Titre1"/>
+        <w:numPr>
+          <w:ilvl w:val="0"/>
+          <w:numId w:val="0"/>
+        </w:numPr>
+        <w:ind w:left="360"/>
+      </w:pPr>
+    </w:p>
+    <w:p/>
+    <w:p/>
+    <w:p/>
+    <w:p>
+      <w:pPr>
+        <w:pStyle w:val="Titre3"/>
+      </w:pPr>
+    </w:p>
+    <w:p/>
+    <w:p>
+      <w:pPr>
+        <w:pStyle w:val="Titre3"/>
+      </w:pPr>
+    </w:p>
+    <w:p/>
+    <w:p/>
+    <w:p/>
     <w:p>
       <w:r>
         <w:br w:type="page"/>
@@ -5369,6 +7098,28 @@
       <w:color w:val="714109" w:themeColor="accent1" w:themeShade="7F"/>
     </w:rPr>
   </w:style>
+  <w:style w:type="paragraph" w:styleId="Titre4">
+    <w:name w:val="heading 4"/>
+    <w:basedOn w:val="Normal"/>
+    <w:next w:val="Normal"/>
+    <w:link w:val="Titre4Car"/>
+    <w:uiPriority w:val="9"/>
+    <w:unhideWhenUsed/>
+    <w:qFormat/>
+    <w:rsid w:val="00622447"/>
+    <w:pPr>
+      <w:keepNext/>
+      <w:keepLines/>
+      <w:spacing w:before="40" w:after="0"/>
+      <w:outlineLvl w:val="3"/>
+    </w:pPr>
+    <w:rPr>
+      <w:rFonts w:asciiTheme="majorHAnsi" w:eastAsiaTheme="majorEastAsia" w:hAnsiTheme="majorHAnsi" w:cstheme="majorBidi"/>
+      <w:i/>
+      <w:iCs/>
+      <w:color w:val="AA610D" w:themeColor="accent1" w:themeShade="BF"/>
+    </w:rPr>
+  </w:style>
   <w:style w:type="character" w:default="1" w:styleId="Policepardfaut">
     <w:name w:val="Default Paragraph Font"/>
     <w:uiPriority w:val="1"/>
@@ -5884,6 +7635,22 @@
       <w:spacing w:after="0"/>
     </w:pPr>
   </w:style>
+  <w:style w:type="character" w:customStyle="1" w:styleId="Titre4Car">
+    <w:name w:val="Titre 4 Car"/>
+    <w:basedOn w:val="Policepardfaut"/>
+    <w:link w:val="Titre4"/>
+    <w:uiPriority w:val="9"/>
+    <w:rsid w:val="00622447"/>
+    <w:rPr>
+      <w:rFonts w:asciiTheme="majorHAnsi" w:eastAsiaTheme="majorEastAsia" w:hAnsiTheme="majorHAnsi" w:cstheme="majorBidi"/>
+      <w:i/>
+      <w:iCs/>
+      <w:color w:val="AA610D" w:themeColor="accent1" w:themeShade="BF"/>
+      <w:sz w:val="24"/>
+      <w:szCs w:val="24"/>
+      <w:lang w:eastAsia="fr-FR"/>
+    </w:rPr>
+  </w:style>
 </w:styles>
 </file>
 
@@ -6190,7 +7957,7 @@
 </file>
 
 <file path=customXml/itemProps1.xml><?xml version="1.0" encoding="utf-8"?>
-<ds:datastoreItem xmlns:ds="http://schemas.openxmlformats.org/officeDocument/2006/customXml" ds:itemID="{B4C61F92-E7D5-4F97-B27C-B6A5D94CA445}">
+<ds:datastoreItem xmlns:ds="http://schemas.openxmlformats.org/officeDocument/2006/customXml" ds:itemID="{C16A4B5E-74BA-4B1B-B2EC-AF008FFEBD53}">
   <ds:schemaRefs>
     <ds:schemaRef ds:uri="http://schemas.openxmlformats.org/officeDocument/2006/bibliography"/>
   </ds:schemaRefs>

</xml_diff>